<commit_message>
Added link to thank you page
</commit_message>
<xml_diff>
--- a/dist/Resume/Joseph_Little_Resume_2022.docx
+++ b/dist/Resume/Joseph_Little_Resume_2022.docx
@@ -99,6 +99,9 @@
                 <w:szCs w:val="20"/>
               </w:rPr>
             </w:pPr>
+            <w:r>
+              <w:t xml:space="preserve">     </w:t>
+            </w:r>
             <w:hyperlink r:id="rId9" w:history="1">
               <w:r>
                 <w:rPr>
@@ -126,9 +129,65 @@
                 <w:sz w:val="20"/>
                 <w:szCs w:val="20"/>
               </w:rPr>
-              <w:t xml:space="preserve">• </w:t>
+              <w:t>•</w:t>
+            </w:r>
+            <w:r>
+              <w:rPr>
+                <w:rFonts w:ascii="Helvetica" w:eastAsia="Helvetica Neue" w:hAnsi="Helvetica" w:cs="Helvetica Neue"/>
+                <w:color w:val="005F65"/>
+                <w:sz w:val="20"/>
+                <w:szCs w:val="20"/>
+              </w:rPr>
+              <w:t xml:space="preserve"> </w:t>
             </w:r>
             <w:hyperlink r:id="rId10" w:history="1">
+              <w:r>
+                <w:rPr>
+                  <w:rStyle w:val="Hyperlink"/>
+                  <w:rFonts w:ascii="Helvetica" w:eastAsia="Helvetica Neue" w:hAnsi="Helvetica" w:cs="Helvetica Neue"/>
+                  <w:sz w:val="20"/>
+                  <w:szCs w:val="20"/>
+                </w:rPr>
+                <w:t>My Po</w:t>
+              </w:r>
+              <w:r>
+                <w:rPr>
+                  <w:rStyle w:val="Hyperlink"/>
+                  <w:rFonts w:ascii="Helvetica" w:eastAsia="Helvetica Neue" w:hAnsi="Helvetica" w:cs="Helvetica Neue"/>
+                  <w:sz w:val="20"/>
+                  <w:szCs w:val="20"/>
+                </w:rPr>
+                <w:t>r</w:t>
+              </w:r>
+              <w:r>
+                <w:rPr>
+                  <w:rStyle w:val="Hyperlink"/>
+                  <w:rFonts w:ascii="Helvetica" w:eastAsia="Helvetica Neue" w:hAnsi="Helvetica" w:cs="Helvetica Neue"/>
+                  <w:sz w:val="20"/>
+                  <w:szCs w:val="20"/>
+                </w:rPr>
+                <w:t>tfolio</w:t>
+              </w:r>
+            </w:hyperlink>
+            <w:r>
+              <w:rPr>
+                <w:rFonts w:ascii="Helvetica" w:eastAsia="Helvetica Neue" w:hAnsi="Helvetica" w:cs="Helvetica Neue"/>
+                <w:color w:val="005F65"/>
+                <w:sz w:val="20"/>
+                <w:szCs w:val="20"/>
+              </w:rPr>
+              <w:t xml:space="preserve"> </w:t>
+            </w:r>
+            <w:r>
+              <w:rPr>
+                <w:rFonts w:ascii="Helvetica" w:eastAsia="Helvetica Neue" w:hAnsi="Helvetica" w:cs="Helvetica Neue"/>
+                <w:color w:val="005F65"/>
+                <w:sz w:val="20"/>
+                <w:szCs w:val="20"/>
+              </w:rPr>
+              <w:t>•</w:t>
+            </w:r>
+            <w:hyperlink r:id="rId11" w:history="1">
               <w:r>
                 <w:rPr>
                   <w:rStyle w:val="Hyperlink"/>
@@ -1815,7 +1874,7 @@
       <w:bookmarkEnd w:id="2"/>
     </w:p>
     <w:sectPr>
-      <w:footerReference w:type="default" r:id="rId11"/>
+      <w:footerReference w:type="default" r:id="rId12"/>
       <w:pgSz w:w="11909" w:h="16834" w:code="9"/>
       <w:pgMar w:top="720" w:right="720" w:bottom="720" w:left="720" w:header="720" w:footer="720" w:gutter="0"/>
       <w:pgNumType w:start="1"/>
@@ -4083,6 +4142,18 @@
       <w:shd w:val="clear" w:color="auto" w:fill="E1DFDD"/>
     </w:rPr>
   </w:style>
+  <w:style w:type="character" w:styleId="FollowedHyperlink">
+    <w:name w:val="FollowedHyperlink"/>
+    <w:basedOn w:val="DefaultParagraphFont"/>
+    <w:uiPriority w:val="99"/>
+    <w:semiHidden/>
+    <w:unhideWhenUsed/>
+    <w:rsid w:val="008F2AC7"/>
+    <w:rPr>
+      <w:color w:val="954F72" w:themeColor="followedHyperlink"/>
+      <w:u w:val="single"/>
+    </w:rPr>
+  </w:style>
 </w:styles>
 </file>
 
@@ -4382,28 +4453,28 @@
 </file>
 
 <file path=customXml/item1.xml><?xml version="1.0" encoding="utf-8"?>
-<b:Sources xmlns:b="http://schemas.openxmlformats.org/officeDocument/2006/bibliography" xmlns="http://schemas.openxmlformats.org/officeDocument/2006/bibliography" SelectedStyle="\APASixthEditionOfficeOnline.xsl" StyleName="APA" Version="6"/>
-</file>
-
-<file path=customXml/item2.xml><?xml version="1.0" encoding="utf-8"?>
 <go:gDocsCustomXmlDataStorage xmlns:go="http://customooxmlschemas.google.com/" xmlns:r="http://schemas.openxmlformats.org/officeDocument/2006/relationships">
   <go:docsCustomData xmlns:go="http://customooxmlschemas.google.com/" roundtripDataSignature="AMtx7miNp0h689Adw2TjPASvdZon1jruTw==">AMUW2mXTgbwGb5axzKfUytkatmsr7KTTGvyc0gF2DH/SpAz08RIHE5xsxZBNS/oANoB6ve7VSHPGwb9YUqrT9p1jd/o1LIHN4BQ3tJHwd3i7N1egn0JNkQE=</go:docsCustomData>
 </go:gDocsCustomXmlDataStorage>
 </file>
 
-<file path=customXml/itemProps1.xml><?xml version="1.0" encoding="utf-8"?>
-<ds:datastoreItem xmlns:ds="http://schemas.openxmlformats.org/officeDocument/2006/customXml" ds:itemID="{F4F48068-D263-4CAC-9E1A-0CF0E565EA29}">
-  <ds:schemaRefs>
-    <ds:schemaRef ds:uri="http://schemas.openxmlformats.org/officeDocument/2006/bibliography"/>
-  </ds:schemaRefs>
-</ds:datastoreItem>
+<file path=customXml/item2.xml><?xml version="1.0" encoding="utf-8"?>
+<b:Sources xmlns:b="http://schemas.openxmlformats.org/officeDocument/2006/bibliography" xmlns="http://schemas.openxmlformats.org/officeDocument/2006/bibliography" SelectedStyle="\APASixthEditionOfficeOnline.xsl" StyleName="APA" Version="6"/>
 </file>
 
-<file path=customXml/itemProps2.xml><?xml version="1.0" encoding="utf-8"?>
+<file path=customXml/itemProps1.xml><?xml version="1.0" encoding="utf-8"?>
 <ds:datastoreItem xmlns:ds="http://schemas.openxmlformats.org/officeDocument/2006/customXml" ds:itemID="{11111111-1234-1234-1234-123412341234}">
   <ds:schemaRefs>
     <ds:schemaRef ds:uri="http://customooxmlschemas.google.com/"/>
     <ds:schemaRef ds:uri="http://schemas.openxmlformats.org/officeDocument/2006/relationships"/>
   </ds:schemaRefs>
 </ds:datastoreItem>
+</file>
+
+<file path=customXml/itemProps2.xml><?xml version="1.0" encoding="utf-8"?>
+<ds:datastoreItem xmlns:ds="http://schemas.openxmlformats.org/officeDocument/2006/customXml" ds:itemID="{F4F48068-D263-4CAC-9E1A-0CF0E565EA29}">
+  <ds:schemaRefs>
+    <ds:schemaRef ds:uri="http://schemas.openxmlformats.org/officeDocument/2006/bibliography"/>
+  </ds:schemaRefs>
+</ds:datastoreItem>
 </file>
</xml_diff>